<commit_message>
- changes in rotation
</commit_message>
<xml_diff>
--- a/Documentation/Графичен редактор STS - toshko.docx
+++ b/Documentation/Графичен редактор STS - toshko.docx
@@ -275,7 +275,7 @@
               </mc:Choice>
               <mc:Fallback>
                 <w:pict>
-                  <v:group w14:anchorId="744FE7FD" id="Group 149" o:spid="_x0000_s1026" style="position:absolute;margin-left:0;margin-top:0;width:8in;height:95.7pt;z-index:251662336;mso-width-percent:941;mso-height-percent:121;mso-top-percent:23;mso-position-horizontal:center;mso-position-horizontal-relative:page;mso-position-vertical-relative:page;mso-width-percent:941;mso-height-percent:121;mso-top-percent:23" coordorigin="" coordsize="73152,12161" o:gfxdata="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">
+                  <v:group w14:anchorId="2213A63C" id="Group 149" o:spid="_x0000_s1026" style="position:absolute;margin-left:0;margin-top:0;width:8in;height:95.7pt;z-index:251662336;mso-width-percent:941;mso-height-percent:121;mso-top-percent:23;mso-position-horizontal:center;mso-position-horizontal-relative:page;mso-position-vertical-relative:page;mso-width-percent:941;mso-height-percent:121;mso-top-percent:23" coordorigin="" coordsize="73152,12161" o:gfxdata="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">
                     <v:shape id="Rectangle 51" o:spid="_x0000_s1027" style="position:absolute;width:73152;height:11303;visibility:visible;mso-wrap-style:square;v-text-anchor:middle" coordsize="7312660,1129665" o:gfxdata="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" path="m,l7312660,r,1129665l3619500,733425,,1091565,,xe" fillcolor="#5b9bd5 [3204]" stroked="f" strokeweight="1pt">
                       <v:stroke joinstyle="miter"/>
                       <v:path arrowok="t" o:connecttype="custom" o:connectlocs="0,0;7315200,0;7315200,1130373;3620757,733885;0,1092249;0,0" o:connectangles="0,0,0,0,0,0"/>
@@ -5536,7 +5536,7 @@
             <v:path o:extrusionok="f" gradientshapeok="t" o:connecttype="rect"/>
             <o:lock v:ext="edit" aspectratio="t"/>
           </v:shapetype>
-          <v:shape id="_x0000_i1025" type="#_x0000_t75" style="width:150.75pt;height:57.75pt">
+          <v:shape id="_x0000_i1025" type="#_x0000_t75" style="width:150.55pt;height:57.95pt">
             <v:imagedata r:id="rId11" o:title="безие"/>
           </v:shape>
         </w:pict>
@@ -5632,7 +5632,7 @@
       </w:r>
       <w:r>
         <w:pict>
-          <v:shape id="_x0000_i1026" type="#_x0000_t75" style="width:62.25pt;height:15pt">
+          <v:shape id="_x0000_i1026" type="#_x0000_t75" style="width:62.2pt;height:14.95pt">
             <v:imagedata r:id="rId12" o:title="12482104eb5115c14219436749bcbbc0"/>
           </v:shape>
         </w:pict>
@@ -5745,7 +5745,7 @@
     <w:p>
       <w:r>
         <w:pict>
-          <v:shape id="_x0000_i1027" type="#_x0000_t75" style="width:112.5pt;height:15.75pt">
+          <v:shape id="_x0000_i1027" type="#_x0000_t75" style="width:112.7pt;height:15.9pt">
             <v:imagedata r:id="rId13" o:title="9c7efd6edd45de7cf33716b4e67ebe3b"/>
           </v:shape>
         </w:pict>
@@ -5923,7 +5923,7 @@
     <w:p>
       <w:r>
         <w:pict>
-          <v:shape id="_x0000_i1028" type="#_x0000_t75" style="width:250.5pt;height:38.25pt">
+          <v:shape id="_x0000_i1028" type="#_x0000_t75" style="width:250.6pt;height:38.35pt">
             <v:imagedata r:id="rId16" o:title="1372049a52b9c2e6b7fa2d9ba35a3679"/>
           </v:shape>
         </w:pict>
@@ -7165,14 +7165,14 @@
     <w:p>
       <w:r>
         <w:pict>
-          <v:shape id="_x0000_i1029" type="#_x0000_t75" style="width:180pt;height:75pt">
+          <v:shape id="_x0000_i1029" type="#_x0000_t75" style="width:180pt;height:74.8pt">
             <v:imagedata r:id="rId20" o:title="Screenshot_1"/>
           </v:shape>
         </w:pict>
       </w:r>
       <w:r>
         <w:pict>
-          <v:shape id="_x0000_i1030" type="#_x0000_t75" style="width:180pt;height:75pt">
+          <v:shape id="_x0000_i1030" type="#_x0000_t75" style="width:180pt;height:74.8pt">
             <v:imagedata r:id="rId21" o:title="240px-Bézier_1_big"/>
           </v:shape>
         </w:pict>
@@ -7243,7 +7243,7 @@
       </w:r>
       <w:r>
         <w:pict>
-          <v:shape id="_x0000_i1031" type="#_x0000_t75" style="width:180pt;height:75pt">
+          <v:shape id="_x0000_i1031" type="#_x0000_t75" style="width:180pt;height:74.8pt">
             <v:imagedata r:id="rId23" o:title="240px-Bézier_2_big"/>
           </v:shape>
         </w:pict>
@@ -7261,14 +7261,14 @@
     <w:p>
       <w:r>
         <w:pict>
-          <v:shape id="_x0000_i1032" type="#_x0000_t75" style="width:180pt;height:75pt">
+          <v:shape id="_x0000_i1032" type="#_x0000_t75" style="width:180pt;height:74.8pt">
             <v:imagedata r:id="rId24" o:title="240px-Bézier_3_big"/>
           </v:shape>
         </w:pict>
       </w:r>
       <w:r>
         <w:pict>
-          <v:shape id="_x0000_i1033" type="#_x0000_t75" style="width:180pt;height:75pt">
+          <v:shape id="_x0000_i1033" type="#_x0000_t75" style="width:180pt;height:74.8pt">
             <v:imagedata r:id="rId25" o:title="240px-Bézier_3_big"/>
           </v:shape>
         </w:pict>
@@ -7304,7 +7304,7 @@
           <w:lang w:val="en-US"/>
         </w:rPr>
         <w:pict>
-          <v:shape id="_x0000_i1034" type="#_x0000_t75" style="width:165pt;height:126pt">
+          <v:shape id="_x0000_i1034" type="#_x0000_t75" style="width:165.05pt;height:126.25pt">
             <v:imagedata r:id="rId26" o:title="220px-Rational_Bezier_curve-conic_sections"/>
           </v:shape>
         </w:pict>
@@ -8620,38 +8620,118 @@
         <w:t>В проекта е реализирано завъртане на област от изображение.</w:t>
       </w:r>
     </w:p>
+    <w:p/>
     <w:p>
       <w:pPr>
         <w:pStyle w:val="Heading3"/>
       </w:pPr>
       <w:bookmarkStart w:id="20" w:name="_Toc421030033"/>
       <w:r>
+        <w:lastRenderedPageBreak/>
         <w:t>Ротация</w:t>
       </w:r>
       <w:bookmarkEnd w:id="20"/>
     </w:p>
     <w:p>
-      <w:r>
-        <w:t>Ротацията се извършва чрез матрица за завъртане обратно на часовниковата стрелка.</w:t>
-      </w:r>
-    </w:p>
-    <w:p>
-      <w:pPr>
-        <w:rPr>
-          <w:iCs/>
-          <w:lang w:val="en-US"/>
-        </w:rPr>
-      </w:pPr>
+      <w:pPr>
+        <w:spacing w:after="0"/>
+        <w:rPr>
+          <w:lang w:val="en-US"/>
+        </w:rPr>
+      </w:pPr>
+      <w:r>
+        <w:t>Взимаме селектирана област от точки с даден център (</w:t>
+      </w:r>
+      <w:r>
+        <w:rPr>
+          <w:rFonts w:ascii="Cambria Math" w:hAnsi="Cambria Math" w:cs="Cambria Math"/>
+        </w:rPr>
+        <w:t>𝑐𝑥</w:t>
+      </w:r>
+      <w:r>
+        <w:t>,</w:t>
+      </w:r>
+      <w:r>
+        <w:rPr>
+          <w:rFonts w:ascii="Cambria Math" w:hAnsi="Cambria Math" w:cs="Cambria Math"/>
+        </w:rPr>
+        <w:t>𝑐𝑦</w:t>
+      </w:r>
+      <w:r>
+        <w:t>)</w:t>
+      </w:r>
+      <w:r>
+        <w:rPr>
+          <w:lang w:val="en-US"/>
+        </w:rPr>
+        <w:t>.</w:t>
+      </w:r>
+    </w:p>
+    <w:p>
+      <w:pPr>
+        <w:spacing w:after="0"/>
+        <w:rPr>
+          <w:lang w:val="en-US"/>
+        </w:rPr>
+      </w:pPr>
+      <w:r>
+        <w:t>Тъй като стандартната матрица за завъртане завърта само около началото на координатната система, а не около произволен център т</w:t>
+      </w:r>
+      <w:r>
+        <w:t>рябва да приложим и транслиране</w:t>
+      </w:r>
+      <w:r>
+        <w:rPr>
+          <w:lang w:val="en-US"/>
+        </w:rPr>
+        <w:t>.</w:t>
+      </w:r>
+    </w:p>
+    <w:p>
+      <w:r>
+        <w:t>Точките от селектираната област се транслират до началото на координатната система, завъртат се на 90 градуса по часовниковата стрелка и след това се транслират обратно до началния център (</w:t>
+      </w:r>
+      <w:r>
+        <w:rPr>
+          <w:rFonts w:ascii="Cambria Math" w:hAnsi="Cambria Math" w:cs="Cambria Math"/>
+        </w:rPr>
+        <w:t>𝑐𝑥</w:t>
+      </w:r>
+      <w:r>
+        <w:t>,</w:t>
+      </w:r>
+      <w:r>
+        <w:rPr>
+          <w:rFonts w:ascii="Cambria Math" w:hAnsi="Cambria Math" w:cs="Cambria Math"/>
+        </w:rPr>
+        <w:t>𝑐𝑦</w:t>
+      </w:r>
+      <w:r>
+        <w:t>)</w:t>
+      </w:r>
+      <w:r>
+        <w:t xml:space="preserve"> </w:t>
+      </w:r>
+    </w:p>
+    <w:p>
+      <w:pPr>
+        <w:spacing w:after="0"/>
+      </w:pPr>
+      <w:r>
+        <w:t>За да получим координатите на новата точка правим следното умножение, като използваме матрица, която комбинира ротация и транслация</w:t>
+      </w:r>
+    </w:p>
+    <w:p>
+      <w:pPr>
+        <w:spacing w:after="0"/>
+      </w:pPr>
+    </w:p>
+    <w:p>
       <m:oMathPara>
+        <m:oMathParaPr>
+          <m:jc m:val="centerGroup"/>
+        </m:oMathParaPr>
         <m:oMath>
-          <m:r>
-            <w:rPr>
-              <w:rFonts w:ascii="Cambria Math" w:hAnsi="Cambria Math"/>
-              <w:lang w:val="en-US"/>
-            </w:rPr>
-            <w:lastRenderedPageBreak/>
-            <m:t>R=</m:t>
-          </m:r>
           <m:d>
             <m:dPr>
               <m:ctrlPr>
@@ -8659,7 +8739,6 @@
                   <w:rFonts w:ascii="Cambria Math" w:hAnsi="Cambria Math"/>
                   <w:i/>
                   <w:iCs/>
-                  <w:lang w:val="en-US"/>
                 </w:rPr>
               </m:ctrlPr>
             </m:dPr>
@@ -8669,7 +8748,7 @@
                   <m:mcs>
                     <m:mc>
                       <m:mcPr>
-                        <m:count m:val="2"/>
+                        <m:count m:val="3"/>
                         <m:mcJc m:val="center"/>
                       </m:mcPr>
                     </m:mc>
@@ -8679,7 +8758,6 @@
                       <w:rFonts w:ascii="Cambria Math" w:hAnsi="Cambria Math"/>
                       <w:i/>
                       <w:iCs/>
-                      <w:lang w:val="en-US"/>
                     </w:rPr>
                   </m:ctrlPr>
                 </m:mPr>
@@ -8702,6 +8780,15 @@
                       <m:t>-sinθ</m:t>
                     </m:r>
                   </m:e>
+                  <m:e>
+                    <m:r>
+                      <w:rPr>
+                        <w:rFonts w:ascii="Cambria Math" w:hAnsi="Cambria Math"/>
+                        <w:lang w:val="en-US"/>
+                      </w:rPr>
+                      <m:t>cx</m:t>
+                    </m:r>
+                  </m:e>
                 </m:mr>
                 <m:mr>
                   <m:e>
@@ -8722,6 +8809,109 @@
                       <m:t>cosθ</m:t>
                     </m:r>
                   </m:e>
+                  <m:e>
+                    <m:r>
+                      <w:rPr>
+                        <w:rFonts w:ascii="Cambria Math" w:hAnsi="Cambria Math"/>
+                        <w:lang w:val="en-US"/>
+                      </w:rPr>
+                      <m:t>cy</m:t>
+                    </m:r>
+                  </m:e>
+                </m:mr>
+                <m:mr>
+                  <m:e>
+                    <m:r>
+                      <w:rPr>
+                        <w:rFonts w:ascii="Cambria Math" w:hAnsi="Cambria Math"/>
+                        <w:lang w:val="en-US"/>
+                      </w:rPr>
+                      <m:t>0</m:t>
+                    </m:r>
+                  </m:e>
+                  <m:e>
+                    <m:r>
+                      <w:rPr>
+                        <w:rFonts w:ascii="Cambria Math" w:hAnsi="Cambria Math"/>
+                        <w:lang w:val="en-US"/>
+                      </w:rPr>
+                      <m:t>0</m:t>
+                    </m:r>
+                  </m:e>
+                  <m:e>
+                    <m:r>
+                      <w:rPr>
+                        <w:rFonts w:ascii="Cambria Math" w:hAnsi="Cambria Math"/>
+                        <w:lang w:val="en-US"/>
+                      </w:rPr>
+                      <m:t>1</m:t>
+                    </m:r>
+                  </m:e>
+                </m:mr>
+              </m:m>
+            </m:e>
+          </m:d>
+          <m:d>
+            <m:dPr>
+              <m:ctrlPr>
+                <w:rPr>
+                  <w:rFonts w:ascii="Cambria Math" w:hAnsi="Cambria Math"/>
+                  <w:i/>
+                  <w:iCs/>
+                </w:rPr>
+              </m:ctrlPr>
+            </m:dPr>
+            <m:e>
+              <m:m>
+                <m:mPr>
+                  <m:mcs>
+                    <m:mc>
+                      <m:mcPr>
+                        <m:count m:val="1"/>
+                        <m:mcJc m:val="center"/>
+                      </m:mcPr>
+                    </m:mc>
+                  </m:mcs>
+                  <m:ctrlPr>
+                    <w:rPr>
+                      <w:rFonts w:ascii="Cambria Math" w:hAnsi="Cambria Math"/>
+                      <w:i/>
+                      <w:iCs/>
+                    </w:rPr>
+                  </m:ctrlPr>
+                </m:mPr>
+                <m:mr>
+                  <m:e>
+                    <m:r>
+                      <w:rPr>
+                        <w:rFonts w:ascii="Cambria Math" w:hAnsi="Cambria Math"/>
+                        <w:lang w:val="en-US"/>
+                      </w:rPr>
+                      <m:t>oldX-cx</m:t>
+                    </m:r>
+                  </m:e>
+                </m:mr>
+                <m:mr>
+                  <m:e>
+                    <m:r>
+                      <w:rPr>
+                        <w:rFonts w:ascii="Cambria Math" w:hAnsi="Cambria Math"/>
+                        <w:lang w:val="en-US"/>
+                      </w:rPr>
+                      <m:t>oldY-cy</m:t>
+                    </m:r>
+                  </m:e>
+                </m:mr>
+                <m:mr>
+                  <m:e>
+                    <m:r>
+                      <w:rPr>
+                        <w:rFonts w:ascii="Cambria Math" w:hAnsi="Cambria Math"/>
+                        <w:lang w:val="en-US"/>
+                      </w:rPr>
+                      <m:t>1</m:t>
+                    </m:r>
+                  </m:e>
                 </m:mr>
               </m:m>
             </m:e>
@@ -8729,229 +8919,181 @@
         </m:oMath>
       </m:oMathPara>
     </w:p>
-    <w:p>
-      <w:pPr>
-        <w:rPr>
-          <w:iCs/>
-        </w:rPr>
-      </w:pPr>
-      <w:r>
-        <w:rPr>
-          <w:iCs/>
-        </w:rPr>
-        <w:t>За да може да се извърши ротацията първоначално трябва да бъде селектирана област от точки, което се осъществява чрез инструмента за селектиране. Селектира се правоъгълна област от точки, които се транслират до началото на координатната система - (0,0), след което върху всяка точ</w:t>
-      </w:r>
+    <w:p/>
+    <w:p>
+      <w:pPr>
+        <w:spacing w:after="0"/>
+      </w:pPr>
+      <w:r>
+        <w:t xml:space="preserve">Така </w:t>
+      </w:r>
+      <w:r>
+        <w:rPr>
+          <w:lang w:val="en-US"/>
+        </w:rPr>
+        <w:t xml:space="preserve">x </w:t>
+      </w:r>
+      <w:r>
+        <w:t>координата на новата точка ще бъде</w:t>
+      </w:r>
+      <w:r>
+        <w:rPr>
+          <w:lang w:val="en-US"/>
+        </w:rPr>
+        <w:t xml:space="preserve"> </w:t>
+      </w:r>
+      <w:r>
+        <w:t xml:space="preserve"> </w:t>
+      </w:r>
+      <m:oMath>
+        <m:r>
+          <w:rPr>
+            <w:rFonts w:ascii="Cambria Math" w:hAnsi="Cambria Math"/>
+            <w:lang w:val="en-US"/>
+          </w:rPr>
+          <m:t>cosθ</m:t>
+        </m:r>
+        <m:d>
+          <m:dPr>
+            <m:ctrlPr>
+              <w:rPr>
+                <w:rFonts w:ascii="Cambria Math" w:hAnsi="Cambria Math"/>
+                <w:i/>
+                <w:iCs/>
+              </w:rPr>
+            </m:ctrlPr>
+          </m:dPr>
+          <m:e>
+            <m:r>
+              <w:rPr>
+                <w:rFonts w:ascii="Cambria Math" w:hAnsi="Cambria Math"/>
+                <w:lang w:val="en-US"/>
+              </w:rPr>
+              <m:t>oldX-cx</m:t>
+            </m:r>
+          </m:e>
+        </m:d>
+        <m:r>
+          <w:rPr>
+            <w:rFonts w:ascii="Cambria Math" w:hAnsi="Cambria Math"/>
+            <w:lang w:val="en-US"/>
+          </w:rPr>
+          <m:t>-sinθ</m:t>
+        </m:r>
+        <m:d>
+          <m:dPr>
+            <m:ctrlPr>
+              <w:rPr>
+                <w:rFonts w:ascii="Cambria Math" w:hAnsi="Cambria Math"/>
+                <w:i/>
+                <w:iCs/>
+                <w:lang w:val="en-US"/>
+              </w:rPr>
+            </m:ctrlPr>
+          </m:dPr>
+          <m:e>
+            <m:r>
+              <w:rPr>
+                <w:rFonts w:ascii="Cambria Math" w:hAnsi="Cambria Math"/>
+                <w:lang w:val="en-US"/>
+              </w:rPr>
+              <m:t>oldY-cy</m:t>
+            </m:r>
+          </m:e>
+        </m:d>
+        <m:r>
+          <w:rPr>
+            <w:rFonts w:ascii="Cambria Math" w:hAnsi="Cambria Math"/>
+            <w:lang w:val="en-US"/>
+          </w:rPr>
+          <m:t>+cx</m:t>
+        </m:r>
+      </m:oMath>
+    </w:p>
+    <w:p>
+      <w:pPr>
+        <w:spacing w:after="0"/>
+      </w:pPr>
+      <w:r>
+        <w:t xml:space="preserve">а </w:t>
+      </w:r>
+      <w:r>
+        <w:rPr>
+          <w:lang w:val="en-US"/>
+        </w:rPr>
+        <w:t xml:space="preserve">y </w:t>
+      </w:r>
+      <w:r>
+        <w:t xml:space="preserve">координатата ще е </w:t>
+      </w:r>
+      <m:oMath>
+        <m:r>
+          <w:rPr>
+            <w:rFonts w:ascii="Cambria Math" w:hAnsi="Cambria Math"/>
+            <w:lang w:val="en-US"/>
+          </w:rPr>
+          <m:t>sinθ</m:t>
+        </m:r>
+        <m:d>
+          <m:dPr>
+            <m:ctrlPr>
+              <w:rPr>
+                <w:rFonts w:ascii="Cambria Math" w:hAnsi="Cambria Math"/>
+                <w:i/>
+                <w:iCs/>
+              </w:rPr>
+            </m:ctrlPr>
+          </m:dPr>
+          <m:e>
+            <m:r>
+              <w:rPr>
+                <w:rFonts w:ascii="Cambria Math" w:hAnsi="Cambria Math"/>
+                <w:lang w:val="en-US"/>
+              </w:rPr>
+              <m:t>oldX-cx</m:t>
+            </m:r>
+          </m:e>
+        </m:d>
+        <m:r>
+          <w:rPr>
+            <w:rFonts w:ascii="Cambria Math" w:hAnsi="Cambria Math"/>
+            <w:lang w:val="en-US"/>
+          </w:rPr>
+          <m:t>+sinθ</m:t>
+        </m:r>
+        <m:d>
+          <m:dPr>
+            <m:ctrlPr>
+              <w:rPr>
+                <w:rFonts w:ascii="Cambria Math" w:hAnsi="Cambria Math"/>
+                <w:i/>
+                <w:iCs/>
+                <w:lang w:val="en-US"/>
+              </w:rPr>
+            </m:ctrlPr>
+          </m:dPr>
+          <m:e>
+            <m:r>
+              <w:rPr>
+                <w:rFonts w:ascii="Cambria Math" w:hAnsi="Cambria Math"/>
+                <w:lang w:val="en-US"/>
+              </w:rPr>
+              <m:t>oldY-cy</m:t>
+            </m:r>
+          </m:e>
+        </m:d>
+        <m:r>
+          <w:rPr>
+            <w:rFonts w:ascii="Cambria Math" w:hAnsi="Cambria Math"/>
+            <w:lang w:val="en-US"/>
+          </w:rPr>
+          <m:t>+cy</m:t>
+        </m:r>
+      </m:oMath>
       <w:bookmarkStart w:id="21" w:name="_GoBack"/>
       <w:bookmarkEnd w:id="21"/>
       <w:r>
-        <w:rPr>
-          <w:iCs/>
-        </w:rPr>
-        <w:t xml:space="preserve">ка от селектираната област се прилага матрицата за завъртане, като по </w:t>
-      </w:r>
-      <w:r>
-        <w:rPr>
-          <w:iCs/>
-          <w:lang w:val="en-US"/>
-        </w:rPr>
-        <w:t xml:space="preserve">default </w:t>
-      </w:r>
-      <w:r>
-        <w:rPr>
-          <w:iCs/>
-        </w:rPr>
-        <w:t>се завърта на 90 градуса обратно на часовниковата стрелка. След това всички точки от областта се транслират обратно до предишната позиция на центъра на областта.</w:t>
-      </w:r>
-    </w:p>
-    <w:p>
-      <w:r>
-        <w:drawing>
-          <wp:inline distT="0" distB="0" distL="0" distR="0" wp14:anchorId="402E87A2" wp14:editId="6F71EFAC">
-            <wp:extent cx="950026" cy="786157"/>
-            <wp:effectExtent l="0" t="0" r="2540" b="0"/>
-            <wp:docPr id="5" name="Content Placeholder 3"/>
-            <wp:cNvGraphicFramePr>
-              <a:graphicFrameLocks xmlns:a="http://schemas.openxmlformats.org/drawingml/2006/main" noGrp="1" noChangeAspect="1"/>
-            </wp:cNvGraphicFramePr>
-            <a:graphic xmlns:a="http://schemas.openxmlformats.org/drawingml/2006/main">
-              <a:graphicData uri="http://schemas.openxmlformats.org/drawingml/2006/picture">
-                <pic:pic xmlns:pic="http://schemas.openxmlformats.org/drawingml/2006/picture">
-                  <pic:nvPicPr>
-                    <pic:cNvPr id="4" name="Content Placeholder 3"/>
-                    <pic:cNvPicPr>
-                      <a:picLocks noGrp="1" noChangeAspect="1"/>
-                    </pic:cNvPicPr>
-                  </pic:nvPicPr>
-                  <pic:blipFill>
-                    <a:blip r:embed="rId32" cstate="print">
-                      <a:extLst>
-                        <a:ext uri="{28A0092B-C50C-407E-A947-70E740481C1C}">
-                          <a14:useLocalDpi xmlns:a14="http://schemas.microsoft.com/office/drawing/2010/main" val="0"/>
-                        </a:ext>
-                      </a:extLst>
-                    </a:blip>
-                    <a:stretch>
-                      <a:fillRect/>
-                    </a:stretch>
-                  </pic:blipFill>
-                  <pic:spPr>
-                    <a:xfrm>
-                      <a:off x="0" y="0"/>
-                      <a:ext cx="963511" cy="797316"/>
-                    </a:xfrm>
-                    <a:prstGeom prst="rect">
-                      <a:avLst/>
-                    </a:prstGeom>
-                  </pic:spPr>
-                </pic:pic>
-              </a:graphicData>
-            </a:graphic>
-          </wp:inline>
-        </w:drawing>
-      </w:r>
-      <w:r>
-        <w:t xml:space="preserve">      </w:t>
-      </w:r>
-      <w:r>
-        <w:drawing>
-          <wp:inline distT="0" distB="0" distL="0" distR="0" wp14:anchorId="5AFE0BB1" wp14:editId="5F137159">
-            <wp:extent cx="944088" cy="751830"/>
-            <wp:effectExtent l="0" t="0" r="8890" b="0"/>
-            <wp:docPr id="7" name="Picture 5"/>
-            <wp:cNvGraphicFramePr>
-              <a:graphicFrameLocks xmlns:a="http://schemas.openxmlformats.org/drawingml/2006/main" noChangeAspect="1"/>
-            </wp:cNvGraphicFramePr>
-            <a:graphic xmlns:a="http://schemas.openxmlformats.org/drawingml/2006/main">
-              <a:graphicData uri="http://schemas.openxmlformats.org/drawingml/2006/picture">
-                <pic:pic xmlns:pic="http://schemas.openxmlformats.org/drawingml/2006/picture">
-                  <pic:nvPicPr>
-                    <pic:cNvPr id="6" name="Picture 5"/>
-                    <pic:cNvPicPr>
-                      <a:picLocks noChangeAspect="1"/>
-                    </pic:cNvPicPr>
-                  </pic:nvPicPr>
-                  <pic:blipFill>
-                    <a:blip r:embed="rId33" cstate="print">
-                      <a:extLst>
-                        <a:ext uri="{28A0092B-C50C-407E-A947-70E740481C1C}">
-                          <a14:useLocalDpi xmlns:a14="http://schemas.microsoft.com/office/drawing/2010/main" val="0"/>
-                        </a:ext>
-                      </a:extLst>
-                    </a:blip>
-                    <a:stretch>
-                      <a:fillRect/>
-                    </a:stretch>
-                  </pic:blipFill>
-                  <pic:spPr>
-                    <a:xfrm>
-                      <a:off x="0" y="0"/>
-                      <a:ext cx="963252" cy="767092"/>
-                    </a:xfrm>
-                    <a:prstGeom prst="rect">
-                      <a:avLst/>
-                    </a:prstGeom>
-                  </pic:spPr>
-                </pic:pic>
-              </a:graphicData>
-            </a:graphic>
-          </wp:inline>
-        </w:drawing>
-      </w:r>
-      <w:r>
-        <w:t xml:space="preserve">    </w:t>
-      </w:r>
-      <w:r>
-        <w:drawing>
-          <wp:inline distT="0" distB="0" distL="0" distR="0" wp14:anchorId="21321AF1" wp14:editId="2E01F919">
-            <wp:extent cx="932213" cy="764299"/>
-            <wp:effectExtent l="0" t="0" r="1270" b="0"/>
-            <wp:docPr id="8" name="Picture 7"/>
-            <wp:cNvGraphicFramePr>
-              <a:graphicFrameLocks xmlns:a="http://schemas.openxmlformats.org/drawingml/2006/main" noChangeAspect="1"/>
-            </wp:cNvGraphicFramePr>
-            <a:graphic xmlns:a="http://schemas.openxmlformats.org/drawingml/2006/main">
-              <a:graphicData uri="http://schemas.openxmlformats.org/drawingml/2006/picture">
-                <pic:pic xmlns:pic="http://schemas.openxmlformats.org/drawingml/2006/picture">
-                  <pic:nvPicPr>
-                    <pic:cNvPr id="8" name="Picture 7"/>
-                    <pic:cNvPicPr>
-                      <a:picLocks noChangeAspect="1"/>
-                    </pic:cNvPicPr>
-                  </pic:nvPicPr>
-                  <pic:blipFill>
-                    <a:blip r:embed="rId34" cstate="print">
-                      <a:extLst>
-                        <a:ext uri="{28A0092B-C50C-407E-A947-70E740481C1C}">
-                          <a14:useLocalDpi xmlns:a14="http://schemas.microsoft.com/office/drawing/2010/main" val="0"/>
-                        </a:ext>
-                      </a:extLst>
-                    </a:blip>
-                    <a:stretch>
-                      <a:fillRect/>
-                    </a:stretch>
-                  </pic:blipFill>
-                  <pic:spPr>
-                    <a:xfrm>
-                      <a:off x="0" y="0"/>
-                      <a:ext cx="953819" cy="782013"/>
-                    </a:xfrm>
-                    <a:prstGeom prst="rect">
-                      <a:avLst/>
-                    </a:prstGeom>
-                  </pic:spPr>
-                </pic:pic>
-              </a:graphicData>
-            </a:graphic>
-          </wp:inline>
-        </w:drawing>
-      </w:r>
-      <w:r>
         <w:t xml:space="preserve">  </w:t>
-      </w:r>
-      <w:r>
-        <w:drawing>
-          <wp:inline distT="0" distB="0" distL="0" distR="0" wp14:anchorId="291C0093" wp14:editId="1512F0FF">
-            <wp:extent cx="1003465" cy="818210"/>
-            <wp:effectExtent l="0" t="0" r="6350" b="1270"/>
-            <wp:docPr id="9" name="Picture 10"/>
-            <wp:cNvGraphicFramePr>
-              <a:graphicFrameLocks xmlns:a="http://schemas.openxmlformats.org/drawingml/2006/main" noChangeAspect="1"/>
-            </wp:cNvGraphicFramePr>
-            <a:graphic xmlns:a="http://schemas.openxmlformats.org/drawingml/2006/main">
-              <a:graphicData uri="http://schemas.openxmlformats.org/drawingml/2006/picture">
-                <pic:pic xmlns:pic="http://schemas.openxmlformats.org/drawingml/2006/picture">
-                  <pic:nvPicPr>
-                    <pic:cNvPr id="11" name="Picture 10"/>
-                    <pic:cNvPicPr>
-                      <a:picLocks noChangeAspect="1"/>
-                    </pic:cNvPicPr>
-                  </pic:nvPicPr>
-                  <pic:blipFill>
-                    <a:blip r:embed="rId35" cstate="print">
-                      <a:extLst>
-                        <a:ext uri="{28A0092B-C50C-407E-A947-70E740481C1C}">
-                          <a14:useLocalDpi xmlns:a14="http://schemas.microsoft.com/office/drawing/2010/main" val="0"/>
-                        </a:ext>
-                      </a:extLst>
-                    </a:blip>
-                    <a:stretch>
-                      <a:fillRect/>
-                    </a:stretch>
-                  </pic:blipFill>
-                  <pic:spPr>
-                    <a:xfrm>
-                      <a:off x="0" y="0"/>
-                      <a:ext cx="1017356" cy="829537"/>
-                    </a:xfrm>
-                    <a:prstGeom prst="rect">
-                      <a:avLst/>
-                    </a:prstGeom>
-                  </pic:spPr>
-                </pic:pic>
-              </a:graphicData>
-            </a:graphic>
-          </wp:inline>
-        </w:drawing>
       </w:r>
     </w:p>
     <w:p>
@@ -9308,7 +9450,11 @@
         <w:t xml:space="preserve">New </w:t>
       </w:r>
       <w:r>
-        <w:t xml:space="preserve">формата се изчиства и отновно може да се рисува. При избрана команда </w:t>
+        <w:t xml:space="preserve">формата се изчиства и </w:t>
+      </w:r>
+      <w:r>
+        <w:lastRenderedPageBreak/>
+        <w:t xml:space="preserve">отновно може да се рисува. При избрана команда </w:t>
       </w:r>
       <w:r>
         <w:rPr>
@@ -9360,7 +9506,6 @@
         <w:rPr>
           <w:lang w:val="en-US"/>
         </w:rPr>
-        <w:lastRenderedPageBreak/>
         <w:t xml:space="preserve">Events </w:t>
       </w:r>
       <w:r>
@@ -10143,6 +10288,7 @@
           <w:rStyle w:val="BookTitle"/>
           <w:lang w:val="en-US"/>
         </w:rPr>
+        <w:lastRenderedPageBreak/>
         <w:t>Bezier</w:t>
       </w:r>
       <w:r>
@@ -10256,7 +10402,6 @@
           <w:rStyle w:val="BookTitle"/>
           <w:lang w:val="en-US"/>
         </w:rPr>
-        <w:lastRenderedPageBreak/>
         <w:t>Rectangle</w:t>
       </w:r>
       <w:bookmarkEnd w:id="36"/>
@@ -11050,7 +11195,7 @@
       </w:r>
     </w:p>
     <w:sectPr>
-      <w:footerReference w:type="default" r:id="rId36"/>
+      <w:footerReference w:type="default" r:id="rId32"/>
       <w:pgSz w:w="11906" w:h="16838"/>
       <w:pgMar w:top="1417" w:right="1417" w:bottom="1417" w:left="1417" w:header="708" w:footer="708" w:gutter="0"/>
       <w:pgNumType w:start="0"/>
@@ -11800,6 +11945,146 @@
     </w:lvl>
   </w:abstractNum>
   <w:abstractNum w:abstractNumId="6">
+    <w:nsid w:val="57FA483C"/>
+    <w:multiLevelType w:val="hybridMultilevel"/>
+    <w:tmpl w:val="F36AB2A6"/>
+    <w:lvl w:ilvl="0" w:tplc="05FC096E">
+      <w:start w:val="1"/>
+      <w:numFmt w:val="bullet"/>
+      <w:lvlText w:val=""/>
+      <w:lvlJc w:val="left"/>
+      <w:pPr>
+        <w:tabs>
+          <w:tab w:val="num" w:pos="720"/>
+        </w:tabs>
+        <w:ind w:left="720" w:hanging="360"/>
+      </w:pPr>
+      <w:rPr>
+        <w:rFonts w:ascii="Wingdings 3" w:hAnsi="Wingdings 3" w:hint="default"/>
+      </w:rPr>
+    </w:lvl>
+    <w:lvl w:ilvl="1" w:tplc="42B80ADE" w:tentative="1">
+      <w:start w:val="1"/>
+      <w:numFmt w:val="bullet"/>
+      <w:lvlText w:val=""/>
+      <w:lvlJc w:val="left"/>
+      <w:pPr>
+        <w:tabs>
+          <w:tab w:val="num" w:pos="1440"/>
+        </w:tabs>
+        <w:ind w:left="1440" w:hanging="360"/>
+      </w:pPr>
+      <w:rPr>
+        <w:rFonts w:ascii="Wingdings 3" w:hAnsi="Wingdings 3" w:hint="default"/>
+      </w:rPr>
+    </w:lvl>
+    <w:lvl w:ilvl="2" w:tplc="59D245E2" w:tentative="1">
+      <w:start w:val="1"/>
+      <w:numFmt w:val="bullet"/>
+      <w:lvlText w:val=""/>
+      <w:lvlJc w:val="left"/>
+      <w:pPr>
+        <w:tabs>
+          <w:tab w:val="num" w:pos="2160"/>
+        </w:tabs>
+        <w:ind w:left="2160" w:hanging="360"/>
+      </w:pPr>
+      <w:rPr>
+        <w:rFonts w:ascii="Wingdings 3" w:hAnsi="Wingdings 3" w:hint="default"/>
+      </w:rPr>
+    </w:lvl>
+    <w:lvl w:ilvl="3" w:tplc="779AE4FA" w:tentative="1">
+      <w:start w:val="1"/>
+      <w:numFmt w:val="bullet"/>
+      <w:lvlText w:val=""/>
+      <w:lvlJc w:val="left"/>
+      <w:pPr>
+        <w:tabs>
+          <w:tab w:val="num" w:pos="2880"/>
+        </w:tabs>
+        <w:ind w:left="2880" w:hanging="360"/>
+      </w:pPr>
+      <w:rPr>
+        <w:rFonts w:ascii="Wingdings 3" w:hAnsi="Wingdings 3" w:hint="default"/>
+      </w:rPr>
+    </w:lvl>
+    <w:lvl w:ilvl="4" w:tplc="02EEDE00" w:tentative="1">
+      <w:start w:val="1"/>
+      <w:numFmt w:val="bullet"/>
+      <w:lvlText w:val=""/>
+      <w:lvlJc w:val="left"/>
+      <w:pPr>
+        <w:tabs>
+          <w:tab w:val="num" w:pos="3600"/>
+        </w:tabs>
+        <w:ind w:left="3600" w:hanging="360"/>
+      </w:pPr>
+      <w:rPr>
+        <w:rFonts w:ascii="Wingdings 3" w:hAnsi="Wingdings 3" w:hint="default"/>
+      </w:rPr>
+    </w:lvl>
+    <w:lvl w:ilvl="5" w:tplc="23B4F6A4" w:tentative="1">
+      <w:start w:val="1"/>
+      <w:numFmt w:val="bullet"/>
+      <w:lvlText w:val=""/>
+      <w:lvlJc w:val="left"/>
+      <w:pPr>
+        <w:tabs>
+          <w:tab w:val="num" w:pos="4320"/>
+        </w:tabs>
+        <w:ind w:left="4320" w:hanging="360"/>
+      </w:pPr>
+      <w:rPr>
+        <w:rFonts w:ascii="Wingdings 3" w:hAnsi="Wingdings 3" w:hint="default"/>
+      </w:rPr>
+    </w:lvl>
+    <w:lvl w:ilvl="6" w:tplc="81A07D02" w:tentative="1">
+      <w:start w:val="1"/>
+      <w:numFmt w:val="bullet"/>
+      <w:lvlText w:val=""/>
+      <w:lvlJc w:val="left"/>
+      <w:pPr>
+        <w:tabs>
+          <w:tab w:val="num" w:pos="5040"/>
+        </w:tabs>
+        <w:ind w:left="5040" w:hanging="360"/>
+      </w:pPr>
+      <w:rPr>
+        <w:rFonts w:ascii="Wingdings 3" w:hAnsi="Wingdings 3" w:hint="default"/>
+      </w:rPr>
+    </w:lvl>
+    <w:lvl w:ilvl="7" w:tplc="2C40F91C" w:tentative="1">
+      <w:start w:val="1"/>
+      <w:numFmt w:val="bullet"/>
+      <w:lvlText w:val=""/>
+      <w:lvlJc w:val="left"/>
+      <w:pPr>
+        <w:tabs>
+          <w:tab w:val="num" w:pos="5760"/>
+        </w:tabs>
+        <w:ind w:left="5760" w:hanging="360"/>
+      </w:pPr>
+      <w:rPr>
+        <w:rFonts w:ascii="Wingdings 3" w:hAnsi="Wingdings 3" w:hint="default"/>
+      </w:rPr>
+    </w:lvl>
+    <w:lvl w:ilvl="8" w:tplc="587CEFC6" w:tentative="1">
+      <w:start w:val="1"/>
+      <w:numFmt w:val="bullet"/>
+      <w:lvlText w:val=""/>
+      <w:lvlJc w:val="left"/>
+      <w:pPr>
+        <w:tabs>
+          <w:tab w:val="num" w:pos="6480"/>
+        </w:tabs>
+        <w:ind w:left="6480" w:hanging="360"/>
+      </w:pPr>
+      <w:rPr>
+        <w:rFonts w:ascii="Wingdings 3" w:hAnsi="Wingdings 3" w:hint="default"/>
+      </w:rPr>
+    </w:lvl>
+  </w:abstractNum>
+  <w:abstractNum w:abstractNumId="7">
     <w:nsid w:val="5B5F1381"/>
     <w:multiLevelType w:val="multilevel"/>
     <w:tmpl w:val="CFFEC77A"/>
@@ -11948,7 +12233,7 @@
       </w:rPr>
     </w:lvl>
   </w:abstractNum>
-  <w:abstractNum w:abstractNumId="7">
+  <w:abstractNum w:abstractNumId="8">
     <w:nsid w:val="75575BA0"/>
     <w:multiLevelType w:val="hybridMultilevel"/>
     <w:tmpl w:val="AD9CB1A4"/>
@@ -12095,7 +12380,7 @@
     <w:abstractNumId w:val="3"/>
   </w:num>
   <w:num w:numId="12">
-    <w:abstractNumId w:val="6"/>
+    <w:abstractNumId w:val="7"/>
   </w:num>
   <w:num w:numId="13">
     <w:abstractNumId w:val="2"/>
@@ -12110,7 +12395,10 @@
     <w:abstractNumId w:val="4"/>
   </w:num>
   <w:num w:numId="17">
-    <w:abstractNumId w:val="7"/>
+    <w:abstractNumId w:val="8"/>
+  </w:num>
+  <w:num w:numId="18">
+    <w:abstractNumId w:val="6"/>
   </w:num>
 </w:numbering>
 </file>
@@ -13643,7 +13931,7 @@
 </file>
 
 <file path=customXml/itemProps1.xml><?xml version="1.0" encoding="utf-8"?>
-<ds:datastoreItem xmlns:ds="http://schemas.openxmlformats.org/officeDocument/2006/customXml" ds:itemID="{920A5731-961A-41BF-987F-08303FFBD032}">
+<ds:datastoreItem xmlns:ds="http://schemas.openxmlformats.org/officeDocument/2006/customXml" ds:itemID="{4A49A4C3-BC7C-407D-A6E8-C1812EB6443D}">
   <ds:schemaRefs>
     <ds:schemaRef ds:uri="http://schemas.openxmlformats.org/officeDocument/2006/bibliography"/>
   </ds:schemaRefs>

</xml_diff>